<commit_message>
Updated connected users list description.
</commit_message>
<xml_diff>
--- a/memoria.docx
+++ b/memoria.docx
@@ -415,18 +415,7 @@
           <w:sz w:val="20"/>
           <w:szCs w:val="20"/>
         </w:rPr>
-        <w:t>)</w:t>
-      </w:r>
-      <w:r>
-        <w:rPr>
-          <w:rFonts w:ascii="DejaVu Sans" w:hAnsi="DejaVu Sans"/>
-          <w:b w:val="false"/>
-          <w:bCs w:val="false"/>
-          <w:color w:val="0002D6"/>
-          <w:sz w:val="20"/>
-          <w:szCs w:val="20"/>
-        </w:rPr>
-        <w:t>;</w:t>
+        <w:t>);</w:t>
       </w:r>
     </w:p>
     <w:p>
@@ -560,7 +549,10 @@
       </w:pPr>
       <w:r>
         <w:rPr>
-          <w:rFonts w:ascii="DejaVu Sans" w:hAnsi="DejaVu Sans"/>
+          <w:b w:val="false"/>
+          <w:bCs w:val="false"/>
+          <w:sz w:val="20"/>
+          <w:szCs w:val="20"/>
         </w:rPr>
       </w:r>
     </w:p>
@@ -601,7 +593,10 @@
       </w:pPr>
       <w:r>
         <w:rPr>
-          <w:rFonts w:ascii="DejaVu Sans" w:hAnsi="DejaVu Sans"/>
+          <w:b w:val="false"/>
+          <w:bCs w:val="false"/>
+          <w:sz w:val="20"/>
+          <w:szCs w:val="20"/>
         </w:rPr>
       </w:r>
     </w:p>
@@ -644,7 +639,10 @@
       </w:pPr>
       <w:r>
         <w:rPr>
-          <w:rFonts w:ascii="DejaVu Sans" w:hAnsi="DejaVu Sans"/>
+          <w:b w:val="false"/>
+          <w:bCs w:val="false"/>
+          <w:sz w:val="20"/>
+          <w:szCs w:val="20"/>
         </w:rPr>
       </w:r>
     </w:p>
@@ -685,7 +683,10 @@
       </w:pPr>
       <w:r>
         <w:rPr>
-          <w:rFonts w:ascii="DejaVu Sans" w:hAnsi="DejaVu Sans"/>
+          <w:b w:val="false"/>
+          <w:bCs w:val="false"/>
+          <w:sz w:val="20"/>
+          <w:szCs w:val="20"/>
         </w:rPr>
       </w:r>
     </w:p>
@@ -785,7 +786,10 @@
       </w:pPr>
       <w:r>
         <w:rPr>
-          <w:rFonts w:ascii="DejaVu Sans" w:hAnsi="DejaVu Sans"/>
+          <w:b w:val="false"/>
+          <w:bCs w:val="false"/>
+          <w:sz w:val="20"/>
+          <w:szCs w:val="20"/>
         </w:rPr>
       </w:r>
     </w:p>
@@ -1329,18 +1333,7 @@
           <w:sz w:val="20"/>
           <w:szCs w:val="20"/>
         </w:rPr>
-        <w:t>f</w:t>
-      </w:r>
-      <w:r>
-        <w:rPr>
-          <w:rFonts w:ascii="DejaVu Sans" w:hAnsi="DejaVu Sans"/>
-          <w:b w:val="false"/>
-          <w:bCs w:val="false"/>
-          <w:color w:val="023600"/>
-          <w:sz w:val="20"/>
-          <w:szCs w:val="20"/>
-        </w:rPr>
-        <w:t>orm.on(‘input’, () =&gt; {</w:t>
+        <w:t>form.on(‘input’, () =&gt; {</w:t>
       </w:r>
     </w:p>
     <w:p>
@@ -2258,47 +2251,45 @@
           <w:sz w:val="20"/>
           <w:szCs w:val="20"/>
         </w:rPr>
-        <w:t xml:space="preserve">Para esta tarea se ha creado una función dentro de la función .ready(). Esta función permite la activación del código javascript una vez que el árbol esté cargado. </w:t>
-      </w:r>
-      <w:r>
-        <w:rPr>
-          <w:rFonts w:ascii="DejaVu Sans" w:hAnsi="DejaVu Sans"/>
-          <w:sz w:val="20"/>
-          <w:szCs w:val="20"/>
-        </w:rPr>
-        <w:t>L</w:t>
-      </w:r>
-      <w:r>
-        <w:rPr>
-          <w:rFonts w:ascii="DejaVu Sans" w:hAnsi="DejaVu Sans"/>
-          <w:sz w:val="20"/>
-          <w:szCs w:val="20"/>
-        </w:rPr>
-        <w:t xml:space="preserve">a función que se ha creado, listUsers, se ejecutará cada 5 segundos </w:t>
-      </w:r>
-      <w:r>
-        <w:rPr>
-          <w:rFonts w:ascii="DejaVu Sans" w:hAnsi="DejaVu Sans"/>
-          <w:sz w:val="20"/>
-          <w:szCs w:val="20"/>
-        </w:rPr>
-        <w:t>y envía un mensaje</w:t>
-      </w:r>
-      <w:r>
-        <w:rPr>
-          <w:rFonts w:ascii="DejaVu Sans" w:hAnsi="DejaVu Sans"/>
-          <w:sz w:val="20"/>
-          <w:szCs w:val="20"/>
-        </w:rPr>
-        <w:t xml:space="preserve"> para comprobar que usuarios están conectados y se muestra en un listado en la esquina superior de la pantalla. </w:t>
-      </w:r>
-      <w:r>
-        <w:rPr>
-          <w:rFonts w:ascii="DejaVu Sans" w:hAnsi="DejaVu Sans"/>
-          <w:sz w:val="20"/>
-          <w:szCs w:val="20"/>
-        </w:rPr>
-        <w:t xml:space="preserve">Además, </w:t>
+        <w:t>Para esta tarea también se ha creado un nuevo tipo de mensaje, “list”.</w:t>
+      </w:r>
+      <w:r>
+        <w:rPr>
+          <w:rFonts w:ascii="DejaVu Sans" w:hAnsi="DejaVu Sans"/>
+          <w:sz w:val="20"/>
+          <w:szCs w:val="20"/>
+          <w:lang w:val="es-ES"/>
+        </w:rPr>
+        <w:t xml:space="preserve"> </w:t>
+      </w:r>
+      <w:r>
+        <w:rPr>
+          <w:rFonts w:ascii="DejaVu Sans" w:hAnsi="DejaVu Sans"/>
+          <w:sz w:val="20"/>
+          <w:szCs w:val="20"/>
+          <w:lang w:val="es-ES"/>
+        </w:rPr>
+        <w:t xml:space="preserve">El funcionamiento es sencillo. Cada vez que se genera un evento en el servidor que cambia la lista de usuarios conectados, el servidor hace un broadcast y envía a todos los usuarios conectados </w:t>
+      </w:r>
+      <w:r>
+        <w:rPr>
+          <w:rFonts w:eastAsia="DejaVu Sans Mono" w:cs="Liberation Mono" w:ascii="DejaVu Sans" w:hAnsi="DejaVu Sans"/>
+          <w:color w:val="auto"/>
+          <w:kern w:val="2"/>
+          <w:sz w:val="20"/>
+          <w:szCs w:val="20"/>
+          <w:lang w:val="es-ES" w:eastAsia="zh-CN" w:bidi="hi-IN"/>
+        </w:rPr>
+        <w:t>la</w:t>
+      </w:r>
+      <w:r>
+        <w:rPr>
+          <w:rFonts w:ascii="DejaVu Sans" w:hAnsi="DejaVu Sans"/>
+          <w:sz w:val="20"/>
+          <w:szCs w:val="20"/>
+          <w:lang w:val="es-ES"/>
+        </w:rPr>
+        <w:t xml:space="preserve"> lista de usuarios actualizada. Estos eventos son los de conexión, desconexión y cambio de nickname.</w:t>
       </w:r>
     </w:p>
     <w:p>
@@ -2309,16 +2300,16 @@
         <w:jc w:val="left"/>
         <w:rPr>
           <w:rFonts w:ascii="DejaVu Sans" w:hAnsi="DejaVu Sans"/>
-          <w:sz w:val="20"/>
-          <w:szCs w:val="20"/>
-        </w:rPr>
-      </w:pPr>
-      <w:r>
-        <w:rPr>
-          <w:rFonts w:ascii="DejaVu Sans" w:hAnsi="DejaVu Sans"/>
-          <w:sz w:val="20"/>
-          <w:szCs w:val="20"/>
-        </w:rPr>
+        </w:rPr>
+      </w:pPr>
+      <w:r>
+        <w:rPr>
+          <w:rFonts w:ascii="DejaVu Sans" w:hAnsi="DejaVu Sans"/>
+          <w:sz w:val="20"/>
+          <w:szCs w:val="20"/>
+          <w:lang w:val="es-ES"/>
+        </w:rPr>
+        <w:t>Como se trata de una funcionalidad que tiene que aparecer en varias partes del código, creamos una función que pueda ser llamada desde todos esos puntos.</w:t>
       </w:r>
     </w:p>
     <w:p>
@@ -2332,45 +2323,340 @@
         </w:rPr>
       </w:pPr>
       <w:r>
-        <w:rPr>
-          <w:rFonts w:ascii="DejaVu Sans" w:hAnsi="DejaVu Sans"/>
-          <w:sz w:val="20"/>
-          <w:szCs w:val="20"/>
-        </w:rPr>
-        <w:t xml:space="preserve"> </w:t>
-      </w:r>
-      <w:r>
-        <w:rPr>
-          <w:rFonts w:ascii="DejaVu Sans" w:hAnsi="DejaVu Sans"/>
+        <w:rPr/>
+      </w:r>
+    </w:p>
+    <w:p>
+      <w:pPr>
+        <w:pStyle w:val="PreformattedText"/>
+        <w:bidi w:val="0"/>
+        <w:spacing w:lineRule="auto" w:line="276"/>
+        <w:jc w:val="left"/>
+        <w:rPr>
+          <w:rFonts w:ascii="DejaVu Sans" w:hAnsi="DejaVu Sans"/>
+          <w:color w:val="0002D6"/>
+          <w:lang w:val="en-US"/>
+        </w:rPr>
+      </w:pPr>
+      <w:bookmarkStart w:id="0" w:name="LC67"/>
+      <w:bookmarkEnd w:id="0"/>
+      <w:r>
+        <w:rPr>
+          <w:rFonts w:ascii="DejaVu Sans" w:hAnsi="DejaVu Sans"/>
+          <w:color w:val="0002D6"/>
           <w:sz w:val="20"/>
           <w:szCs w:val="20"/>
           <w:lang w:val="es-ES"/>
         </w:rPr>
-        <w:t xml:space="preserve">$(document).ready(function() {      </w:t>
+        <w:t>function emitUserList()</w:t>
+      </w:r>
+    </w:p>
+    <w:p>
+      <w:pPr>
+        <w:pStyle w:val="PreformattedText"/>
+        <w:rPr>
+          <w:rFonts w:ascii="DejaVu Sans" w:hAnsi="DejaVu Sans"/>
+          <w:color w:val="0002D6"/>
+        </w:rPr>
+      </w:pPr>
+      <w:bookmarkStart w:id="1" w:name="LC68"/>
+      <w:bookmarkEnd w:id="1"/>
+      <w:r>
+        <w:rPr>
+          <w:rFonts w:ascii="DejaVu Sans" w:hAnsi="DejaVu Sans"/>
+          <w:color w:val="0002D6"/>
+          <w:lang w:val="en-US"/>
+        </w:rPr>
+        <w:t>{</w:t>
+      </w:r>
+    </w:p>
+    <w:p>
+      <w:pPr>
+        <w:pStyle w:val="PreformattedText"/>
+        <w:rPr>
+          <w:rFonts w:ascii="DejaVu Sans" w:hAnsi="DejaVu Sans"/>
+          <w:color w:val="0002D6"/>
+        </w:rPr>
+      </w:pPr>
+      <w:r>
+        <w:rPr>
+          <w:rFonts w:ascii="DejaVu Sans" w:hAnsi="DejaVu Sans"/>
+          <w:color w:val="0002D6"/>
+          <w:lang w:val="en-US"/>
+        </w:rPr>
+        <w:t xml:space="preserve">  </w:t>
+      </w:r>
+      <w:r>
+        <w:rPr>
+          <w:rFonts w:ascii="DejaVu Sans" w:hAnsi="DejaVu Sans"/>
+          <w:color w:val="0002D6"/>
+          <w:lang w:val="en-US"/>
+        </w:rPr>
+        <w:t>let msg = '[';</w:t>
+      </w:r>
+    </w:p>
+    <w:p>
+      <w:pPr>
+        <w:pStyle w:val="PreformattedText"/>
+        <w:rPr>
+          <w:rFonts w:ascii="DejaVu Sans" w:hAnsi="DejaVu Sans"/>
+          <w:color w:val="0002D6"/>
+        </w:rPr>
+      </w:pPr>
+      <w:r>
+        <w:rPr>
+          <w:rFonts w:ascii="DejaVu Sans" w:hAnsi="DejaVu Sans"/>
+          <w:color w:val="0002D6"/>
+        </w:rPr>
+      </w:r>
+      <w:bookmarkStart w:id="2" w:name="LC70"/>
+      <w:bookmarkStart w:id="3" w:name="LC70"/>
+      <w:bookmarkEnd w:id="3"/>
+    </w:p>
+    <w:p>
+      <w:pPr>
+        <w:pStyle w:val="PreformattedText"/>
+        <w:rPr>
+          <w:rFonts w:ascii="DejaVu Sans" w:hAnsi="DejaVu Sans"/>
+          <w:color w:val="0002D6"/>
+        </w:rPr>
+      </w:pPr>
+      <w:r>
+        <w:rPr>
+          <w:rFonts w:ascii="DejaVu Sans" w:hAnsi="DejaVu Sans"/>
+          <w:color w:val="0002D6"/>
+        </w:rPr>
+        <w:t xml:space="preserve">  </w:t>
+      </w:r>
+      <w:r>
+        <w:rPr>
+          <w:rFonts w:ascii="DejaVu Sans" w:hAnsi="DejaVu Sans"/>
+          <w:color w:val="0002D6"/>
+          <w:lang w:val="en-US"/>
+        </w:rPr>
+        <w:t>for (let c in connectedUsers) {</w:t>
+      </w:r>
+      <w:bookmarkStart w:id="4" w:name="LC72"/>
+      <w:bookmarkEnd w:id="4"/>
+    </w:p>
+    <w:p>
+      <w:pPr>
+        <w:pStyle w:val="PreformattedText"/>
+        <w:rPr>
+          <w:rFonts w:ascii="DejaVu Sans" w:hAnsi="DejaVu Sans"/>
+          <w:color w:val="0002D6"/>
+        </w:rPr>
+      </w:pPr>
+      <w:r>
+        <w:rPr>
+          <w:rFonts w:ascii="DejaVu Sans" w:hAnsi="DejaVu Sans"/>
+          <w:color w:val="0002D6"/>
+        </w:rPr>
+        <w:t xml:space="preserve">    </w:t>
+      </w:r>
+      <w:r>
+        <w:rPr>
+          <w:rFonts w:ascii="DejaVu Sans" w:hAnsi="DejaVu Sans"/>
+          <w:color w:val="0002D6"/>
+          <w:lang w:val="en-US"/>
+        </w:rPr>
+        <w:t>msg += connectedUsers[c] + ', ';</w:t>
+      </w:r>
+    </w:p>
+    <w:p>
+      <w:pPr>
+        <w:pStyle w:val="PreformattedText"/>
+        <w:rPr>
+          <w:rFonts w:ascii="DejaVu Sans" w:hAnsi="DejaVu Sans"/>
+          <w:color w:val="0002D6"/>
+        </w:rPr>
+      </w:pPr>
+      <w:r>
+        <w:rPr>
+          <w:rFonts w:ascii="DejaVu Sans" w:hAnsi="DejaVu Sans"/>
+          <w:color w:val="0002D6"/>
+        </w:rPr>
+        <w:t xml:space="preserve">  </w:t>
+      </w:r>
+      <w:r>
+        <w:rPr>
+          <w:rFonts w:ascii="DejaVu Sans" w:hAnsi="DejaVu Sans"/>
+          <w:color w:val="0002D6"/>
+          <w:lang w:val="en-US"/>
+        </w:rPr>
+        <w:t>}</w:t>
+      </w:r>
+    </w:p>
+    <w:p>
+      <w:pPr>
+        <w:pStyle w:val="PreformattedText"/>
+        <w:rPr>
+          <w:rFonts w:ascii="DejaVu Sans" w:hAnsi="DejaVu Sans"/>
+          <w:color w:val="0002D6"/>
+        </w:rPr>
+      </w:pPr>
+      <w:r>
+        <w:rPr>
+          <w:rFonts w:ascii="DejaVu Sans" w:hAnsi="DejaVu Sans"/>
+          <w:color w:val="0002D6"/>
+        </w:rPr>
+      </w:r>
+      <w:bookmarkStart w:id="5" w:name="LC75"/>
+      <w:bookmarkStart w:id="6" w:name="LC75"/>
+      <w:bookmarkEnd w:id="6"/>
+    </w:p>
+    <w:p>
+      <w:pPr>
+        <w:pStyle w:val="PreformattedText"/>
+        <w:rPr>
+          <w:rFonts w:ascii="DejaVu Sans" w:hAnsi="DejaVu Sans"/>
+          <w:color w:val="0002D6"/>
+        </w:rPr>
+      </w:pPr>
+      <w:r>
+        <w:rPr>
+          <w:rFonts w:ascii="DejaVu Sans" w:hAnsi="DejaVu Sans"/>
+          <w:color w:val="0002D6"/>
+        </w:rPr>
+        <w:t xml:space="preserve">  </w:t>
+      </w:r>
+      <w:r>
+        <w:rPr>
+          <w:rFonts w:ascii="DejaVu Sans" w:hAnsi="DejaVu Sans"/>
+          <w:color w:val="0002D6"/>
+          <w:lang w:val="en-US"/>
+        </w:rPr>
+        <w:t>msg = msg.substring(0, msg.length -2);</w:t>
+      </w:r>
+    </w:p>
+    <w:p>
+      <w:pPr>
+        <w:pStyle w:val="PreformattedText"/>
+        <w:rPr>
+          <w:rFonts w:ascii="DejaVu Sans" w:hAnsi="DejaVu Sans"/>
+          <w:color w:val="0002D6"/>
+        </w:rPr>
+      </w:pPr>
+      <w:r>
+        <w:rPr>
+          <w:rFonts w:ascii="DejaVu Sans" w:hAnsi="DejaVu Sans"/>
+          <w:color w:val="0002D6"/>
+        </w:rPr>
+        <w:t xml:space="preserve">  </w:t>
+      </w:r>
+      <w:r>
+        <w:rPr>
+          <w:rFonts w:ascii="DejaVu Sans" w:hAnsi="DejaVu Sans"/>
+          <w:color w:val="0002D6"/>
+          <w:lang w:val="en-US"/>
+        </w:rPr>
+        <w:t>msg += ']';</w:t>
+      </w:r>
+    </w:p>
+    <w:p>
+      <w:pPr>
+        <w:pStyle w:val="PreformattedText"/>
+        <w:rPr>
+          <w:rFonts w:ascii="DejaVu Sans" w:hAnsi="DejaVu Sans"/>
+          <w:color w:val="0002D6"/>
+        </w:rPr>
+      </w:pPr>
+      <w:r>
+        <w:rPr>
+          <w:rFonts w:ascii="DejaVu Sans" w:hAnsi="DejaVu Sans"/>
+          <w:color w:val="0002D6"/>
+        </w:rPr>
+      </w:r>
+    </w:p>
+    <w:p>
+      <w:pPr>
+        <w:pStyle w:val="PreformattedText"/>
+        <w:rPr>
+          <w:rFonts w:ascii="DejaVu Sans" w:hAnsi="DejaVu Sans"/>
+          <w:color w:val="0002D6"/>
+        </w:rPr>
+      </w:pPr>
+      <w:r>
+        <w:rPr>
+          <w:rFonts w:ascii="DejaVu Sans" w:hAnsi="DejaVu Sans"/>
+          <w:color w:val="0002D6"/>
+        </w:rPr>
+        <w:t xml:space="preserve">  </w:t>
+      </w:r>
+      <w:r>
+        <w:rPr>
+          <w:rFonts w:ascii="DejaVu Sans" w:hAnsi="DejaVu Sans"/>
+          <w:color w:val="0002D6"/>
+          <w:lang w:val="en-US"/>
+        </w:rPr>
+        <w:t>io.emit('list', msg);</w:t>
+      </w:r>
+    </w:p>
+    <w:p>
+      <w:pPr>
+        <w:pStyle w:val="PreformattedText"/>
+        <w:spacing w:before="0" w:after="283"/>
+        <w:rPr>
+          <w:color w:val="0002D6"/>
+        </w:rPr>
+      </w:pPr>
+      <w:bookmarkStart w:id="7" w:name="LC80"/>
+      <w:bookmarkEnd w:id="7"/>
+      <w:r>
+        <w:rPr>
+          <w:rFonts w:ascii="DejaVu Sans" w:hAnsi="DejaVu Sans"/>
+          <w:color w:val="0002D6"/>
+          <w:lang w:val="en-US"/>
+        </w:rPr>
+        <w:t>}</w:t>
+      </w:r>
+    </w:p>
+    <w:p>
+      <w:pPr>
+        <w:pStyle w:val="PreformattedText"/>
+        <w:spacing w:before="0" w:after="283"/>
+        <w:rPr>
+          <w:rFonts w:ascii="DejaVu Sans" w:hAnsi="DejaVu Sans" w:eastAsia="Noto Sans Mono CJK SC" w:cs="Liberation Mono"/>
+          <w:color w:val="auto"/>
+          <w:kern w:val="2"/>
+          <w:sz w:val="20"/>
+          <w:szCs w:val="20"/>
+          <w:lang w:val="es-ES" w:eastAsia="zh-CN" w:bidi="hi-IN"/>
+        </w:rPr>
+      </w:pPr>
+      <w:r>
+        <w:rPr>
+          <w:rFonts w:eastAsia="Noto Sans Mono CJK SC" w:cs="Liberation Mono" w:ascii="DejaVu Sans" w:hAnsi="DejaVu Sans"/>
+          <w:color w:val="auto"/>
+          <w:kern w:val="2"/>
+          <w:sz w:val="20"/>
+          <w:szCs w:val="20"/>
+          <w:lang w:val="es-ES" w:eastAsia="zh-CN" w:bidi="hi-IN"/>
+        </w:rPr>
+        <w:t>Por otro lado, el cliente que recibe la lista de usuarios, analiza el string que le llega del servidor, separa los nicknames y añade a la interfaz gráfica cada uno de los nicknames de los usuarios conectados.</w:t>
       </w:r>
     </w:p>
     <w:p>
       <w:pPr>
         <w:pStyle w:val="Textopreformateado"/>
-        <w:spacing w:lineRule="auto" w:line="276"/>
-        <w:rPr>
-          <w:rFonts w:ascii="DejaVu Sans" w:hAnsi="DejaVu Sans"/>
-        </w:rPr>
-      </w:pPr>
-      <w:bookmarkStart w:id="0" w:name="LC135"/>
-      <w:bookmarkEnd w:id="0"/>
-      <w:r>
-        <w:rPr>
-          <w:rFonts w:ascii="DejaVu Sans" w:hAnsi="DejaVu Sans"/>
-        </w:rPr>
-        <w:t xml:space="preserve">   </w:t>
-      </w:r>
-      <w:r>
-        <w:rPr>
-          <w:rFonts w:ascii="DejaVu Sans" w:hAnsi="DejaVu Sans"/>
+        <w:bidi w:val="0"/>
+        <w:spacing w:lineRule="auto" w:line="276"/>
+        <w:jc w:val="left"/>
+        <w:rPr>
+          <w:color w:val="023600"/>
+        </w:rPr>
+      </w:pPr>
+      <w:bookmarkStart w:id="8" w:name="LC145"/>
+      <w:bookmarkEnd w:id="8"/>
+      <w:r>
+        <w:rPr>
+          <w:rFonts w:ascii="DejaVu Sans" w:hAnsi="DejaVu Sans"/>
+          <w:color w:val="023600"/>
+          <w:sz w:val="20"/>
+          <w:szCs w:val="20"/>
           <w:lang w:val="es-ES"/>
         </w:rPr>
-        <w:t>function listUsers() {</w:t>
+        <w:t>socket.on('list', function (msg) {</w:t>
       </w:r>
     </w:p>
     <w:p>
@@ -2378,23 +2664,23 @@
         <w:pStyle w:val="Textopreformateado"/>
         <w:spacing w:lineRule="auto" w:line="276"/>
         <w:rPr>
-          <w:rFonts w:ascii="DejaVu Sans" w:hAnsi="DejaVu Sans"/>
-        </w:rPr>
-      </w:pPr>
-      <w:bookmarkStart w:id="1" w:name="LC136"/>
-      <w:bookmarkEnd w:id="1"/>
-      <w:r>
-        <w:rPr>
-          <w:rFonts w:ascii="DejaVu Sans" w:hAnsi="DejaVu Sans"/>
-        </w:rPr>
-        <w:t xml:space="preserve">     </w:t>
-      </w:r>
-      <w:r>
-        <w:rPr>
-          <w:rFonts w:ascii="DejaVu Sans" w:hAnsi="DejaVu Sans"/>
+          <w:color w:val="023600"/>
+        </w:rPr>
+      </w:pPr>
+      <w:r>
+        <w:rPr>
+          <w:rFonts w:ascii="DejaVu Sans" w:hAnsi="DejaVu Sans"/>
+          <w:color w:val="023600"/>
+        </w:rPr>
+        <w:t xml:space="preserve">  </w:t>
+      </w:r>
+      <w:r>
+        <w:rPr>
+          <w:rFonts w:ascii="DejaVu Sans" w:hAnsi="DejaVu Sans"/>
+          <w:color w:val="023600"/>
           <w:lang w:val="es-ES"/>
         </w:rPr>
-        <w:t>socket.emit('list', '');</w:t>
+        <w:t>$('#users').empty();</w:t>
       </w:r>
     </w:p>
     <w:p>
@@ -2402,22 +2688,118 @@
         <w:pStyle w:val="Textopreformateado"/>
         <w:spacing w:lineRule="auto" w:line="276"/>
         <w:rPr>
-          <w:rFonts w:ascii="DejaVu Sans" w:hAnsi="DejaVu Sans"/>
-        </w:rPr>
-      </w:pPr>
-      <w:bookmarkStart w:id="2" w:name="LC137"/>
-      <w:bookmarkEnd w:id="2"/>
-      <w:r>
-        <w:rPr>
-          <w:rFonts w:ascii="DejaVu Sans" w:hAnsi="DejaVu Sans"/>
-        </w:rPr>
-        <w:t xml:space="preserve">   </w:t>
-      </w:r>
-      <w:r>
-        <w:rPr>
-          <w:rFonts w:ascii="DejaVu Sans" w:hAnsi="DejaVu Sans"/>
+          <w:color w:val="023600"/>
+        </w:rPr>
+      </w:pPr>
+      <w:r>
+        <w:rPr>
+          <w:rFonts w:ascii="DejaVu Sans" w:hAnsi="DejaVu Sans"/>
+          <w:color w:val="023600"/>
+        </w:rPr>
+        <w:t xml:space="preserve">  </w:t>
+      </w:r>
+      <w:r>
+        <w:rPr>
+          <w:rFonts w:ascii="DejaVu Sans" w:hAnsi="DejaVu Sans"/>
+          <w:color w:val="023600"/>
           <w:lang w:val="es-ES"/>
         </w:rPr>
+        <w:t>var array = msg.split(/[\\/[\d\]]/);</w:t>
+      </w:r>
+    </w:p>
+    <w:p>
+      <w:pPr>
+        <w:pStyle w:val="Textopreformateado"/>
+        <w:spacing w:lineRule="auto" w:line="276"/>
+        <w:rPr>
+          <w:color w:val="023600"/>
+        </w:rPr>
+      </w:pPr>
+      <w:r>
+        <w:rPr>
+          <w:rFonts w:ascii="DejaVu Sans" w:hAnsi="DejaVu Sans"/>
+          <w:color w:val="023600"/>
+        </w:rPr>
+        <w:t xml:space="preserve">  </w:t>
+      </w:r>
+      <w:r>
+        <w:rPr>
+          <w:rFonts w:ascii="DejaVu Sans" w:hAnsi="DejaVu Sans"/>
+          <w:color w:val="023600"/>
+          <w:lang w:val="es-ES"/>
+        </w:rPr>
+        <w:t>array = array[1].split(",")</w:t>
+      </w:r>
+    </w:p>
+    <w:p>
+      <w:pPr>
+        <w:pStyle w:val="Textopreformateado"/>
+        <w:spacing w:lineRule="auto" w:line="276"/>
+        <w:rPr>
+          <w:color w:val="023600"/>
+        </w:rPr>
+      </w:pPr>
+      <w:r>
+        <w:rPr>
+          <w:rFonts w:ascii="DejaVu Sans" w:hAnsi="DejaVu Sans"/>
+          <w:color w:val="023600"/>
+        </w:rPr>
+        <w:t xml:space="preserve">  </w:t>
+      </w:r>
+      <w:r>
+        <w:rPr>
+          <w:rFonts w:ascii="DejaVu Sans" w:hAnsi="DejaVu Sans"/>
+          <w:color w:val="023600"/>
+          <w:lang w:val="es-ES"/>
+        </w:rPr>
+        <w:t>for(let value of array){</w:t>
+      </w:r>
+    </w:p>
+    <w:p>
+      <w:pPr>
+        <w:pStyle w:val="Textopreformateado"/>
+        <w:spacing w:lineRule="auto" w:line="276"/>
+        <w:rPr>
+          <w:color w:val="023600"/>
+        </w:rPr>
+      </w:pPr>
+      <w:r>
+        <w:rPr>
+          <w:rFonts w:ascii="DejaVu Sans" w:hAnsi="DejaVu Sans"/>
+          <w:color w:val="023600"/>
+        </w:rPr>
+        <w:t xml:space="preserve">    </w:t>
+      </w:r>
+      <w:r>
+        <w:rPr>
+          <w:rFonts w:ascii="DejaVu Sans" w:hAnsi="DejaVu Sans"/>
+          <w:color w:val="023600"/>
+          <w:lang w:val="es-ES"/>
+        </w:rPr>
+        <w:t>$('#users').append($('&lt;li&gt;').text(value));</w:t>
+      </w:r>
+    </w:p>
+    <w:p>
+      <w:pPr>
+        <w:pStyle w:val="Textopreformateado"/>
+        <w:spacing w:lineRule="auto" w:line="276"/>
+        <w:rPr>
+          <w:color w:val="023600"/>
+        </w:rPr>
+      </w:pPr>
+      <w:r>
+        <w:rPr>
+          <w:rFonts w:ascii="DejaVu Sans" w:hAnsi="DejaVu Sans"/>
+          <w:color w:val="023600"/>
+        </w:rPr>
+        <w:t xml:space="preserve">  </w:t>
+      </w:r>
+      <w:r>
+        <w:rPr>
+          <w:rFonts w:ascii="DejaVu Sans" w:hAnsi="DejaVu Sans"/>
+          <w:color w:val="023600"/>
+          <w:lang w:val="es-ES"/>
+        </w:rPr>
         <w:t>}</w:t>
       </w:r>
     </w:p>
@@ -2427,598 +2809,16 @@
         <w:spacing w:lineRule="auto" w:line="276"/>
         <w:rPr>
           <w:rFonts w:ascii="DejaVu Sans" w:hAnsi="DejaVu Sans"/>
-        </w:rPr>
-      </w:pPr>
-      <w:bookmarkStart w:id="3" w:name="LC138"/>
-      <w:bookmarkEnd w:id="3"/>
-      <w:r>
-        <w:rPr>
-          <w:rFonts w:ascii="DejaVu Sans" w:hAnsi="DejaVu Sans"/>
-        </w:rPr>
-        <w:t xml:space="preserve">   </w:t>
-      </w:r>
-      <w:r>
-        <w:rPr>
-          <w:rFonts w:ascii="DejaVu Sans" w:hAnsi="DejaVu Sans"/>
           <w:lang w:val="es-ES"/>
         </w:rPr>
-        <w:t>setInterval(listUsers, 5000);</w:t>
-      </w:r>
-    </w:p>
-    <w:p>
-      <w:pPr>
-        <w:pStyle w:val="Textopreformateado"/>
-        <w:spacing w:lineRule="auto" w:line="276" w:before="0" w:after="283"/>
-        <w:rPr>
-          <w:rFonts w:ascii="DejaVu Sans" w:hAnsi="DejaVu Sans"/>
-        </w:rPr>
-      </w:pPr>
-      <w:bookmarkStart w:id="4" w:name="LC139"/>
-      <w:bookmarkEnd w:id="4"/>
-      <w:r>
-        <w:rPr>
-          <w:rFonts w:ascii="DejaVu Sans" w:hAnsi="DejaVu Sans"/>
+      </w:pPr>
+      <w:r>
+        <w:rPr>
+          <w:rFonts w:ascii="DejaVu Sans" w:hAnsi="DejaVu Sans"/>
+          <w:color w:val="023600"/>
           <w:lang w:val="es-ES"/>
         </w:rPr>
-        <w:t>});</w:t>
-      </w:r>
-    </w:p>
-    <w:p>
-      <w:pPr>
-        <w:pStyle w:val="Textopreformateado"/>
-        <w:spacing w:lineRule="auto" w:line="276" w:before="0" w:after="283"/>
-        <w:rPr>
-          <w:rFonts w:ascii="DejaVu Sans" w:hAnsi="DejaVu Sans"/>
-        </w:rPr>
-      </w:pPr>
-      <w:r>
-        <w:rPr>
-          <w:rFonts w:ascii="DejaVu Sans" w:hAnsi="DejaVu Sans"/>
-          <w:lang w:val="es-ES"/>
-        </w:rPr>
-        <w:t>El servidor recibe la llamada del cliente y devuelve un listado con los usuarios conectados.</w:t>
-      </w:r>
-    </w:p>
-    <w:p>
-      <w:pPr>
-        <w:pStyle w:val="Textopreformateado"/>
-        <w:spacing w:lineRule="auto" w:line="276" w:before="0" w:after="283"/>
-        <w:rPr>
-          <w:rFonts w:ascii="DejaVu Sans" w:hAnsi="DejaVu Sans"/>
-        </w:rPr>
-      </w:pPr>
-      <w:bookmarkStart w:id="5" w:name="LC46"/>
-      <w:bookmarkEnd w:id="5"/>
-      <w:r>
-        <w:rPr>
-          <w:rFonts w:ascii="DejaVu Sans" w:hAnsi="DejaVu Sans"/>
-          <w:lang w:val="es-ES"/>
-        </w:rPr>
-        <w:t>socket.on('list', () =&gt; {</w:t>
-      </w:r>
-    </w:p>
-    <w:p>
-      <w:pPr>
-        <w:pStyle w:val="Textopreformateado"/>
-        <w:spacing w:lineRule="auto" w:line="276"/>
-        <w:rPr>
-          <w:rFonts w:ascii="DejaVu Sans" w:hAnsi="DejaVu Sans"/>
-        </w:rPr>
-      </w:pPr>
-      <w:bookmarkStart w:id="6" w:name="LC47"/>
-      <w:bookmarkEnd w:id="6"/>
-      <w:r>
-        <w:rPr>
-          <w:rFonts w:ascii="DejaVu Sans" w:hAnsi="DejaVu Sans"/>
-        </w:rPr>
-        <w:t xml:space="preserve">    </w:t>
-      </w:r>
-      <w:r>
-        <w:rPr>
-          <w:rFonts w:ascii="DejaVu Sans" w:hAnsi="DejaVu Sans"/>
-          <w:lang w:val="es-ES"/>
-        </w:rPr>
-        <w:t>let msg = '[';</w:t>
-      </w:r>
-    </w:p>
-    <w:p>
-      <w:pPr>
-        <w:pStyle w:val="Textopreformateado"/>
-        <w:spacing w:lineRule="auto" w:line="276"/>
-        <w:rPr>
-          <w:rFonts w:ascii="DejaVu Sans" w:hAnsi="DejaVu Sans"/>
-        </w:rPr>
-      </w:pPr>
-      <w:r>
-        <w:rPr>
-          <w:rFonts w:ascii="DejaVu Sans" w:hAnsi="DejaVu Sans"/>
-        </w:rPr>
-      </w:r>
-      <w:bookmarkStart w:id="7" w:name="LC48"/>
-      <w:bookmarkStart w:id="8" w:name="LC48"/>
-      <w:bookmarkEnd w:id="8"/>
-    </w:p>
-    <w:p>
-      <w:pPr>
-        <w:pStyle w:val="Textopreformateado"/>
-        <w:spacing w:lineRule="auto" w:line="276"/>
-        <w:rPr>
-          <w:rFonts w:ascii="DejaVu Sans" w:hAnsi="DejaVu Sans"/>
-        </w:rPr>
-      </w:pPr>
-      <w:bookmarkStart w:id="9" w:name="LC49"/>
-      <w:bookmarkEnd w:id="9"/>
-      <w:r>
-        <w:rPr>
-          <w:rFonts w:ascii="DejaVu Sans" w:hAnsi="DejaVu Sans"/>
-        </w:rPr>
-        <w:t xml:space="preserve">    </w:t>
-      </w:r>
-      <w:r>
-        <w:rPr>
-          <w:rFonts w:ascii="DejaVu Sans" w:hAnsi="DejaVu Sans"/>
-          <w:lang w:val="es-ES"/>
-        </w:rPr>
-        <w:t>for (let c in connectedUsers) {</w:t>
-      </w:r>
-      <w:bookmarkStart w:id="10" w:name="LC50"/>
-      <w:bookmarkEnd w:id="10"/>
-    </w:p>
-    <w:p>
-      <w:pPr>
-        <w:pStyle w:val="Textopreformateado"/>
-        <w:spacing w:lineRule="auto" w:line="276"/>
-        <w:rPr>
-          <w:rFonts w:ascii="DejaVu Sans" w:hAnsi="DejaVu Sans"/>
-        </w:rPr>
-      </w:pPr>
-      <w:bookmarkStart w:id="11" w:name="LC51"/>
-      <w:bookmarkEnd w:id="11"/>
-      <w:r>
-        <w:rPr>
-          <w:rFonts w:ascii="DejaVu Sans" w:hAnsi="DejaVu Sans"/>
-        </w:rPr>
-        <w:t xml:space="preserve">      </w:t>
-      </w:r>
-      <w:r>
-        <w:rPr>
-          <w:rFonts w:ascii="DejaVu Sans" w:hAnsi="DejaVu Sans"/>
-          <w:lang w:val="es-ES"/>
-        </w:rPr>
-        <w:t>msg += connectedUsers[c] + ', ';</w:t>
-      </w:r>
-    </w:p>
-    <w:p>
-      <w:pPr>
-        <w:pStyle w:val="Textopreformateado"/>
-        <w:spacing w:lineRule="auto" w:line="276"/>
-        <w:rPr>
-          <w:rFonts w:ascii="DejaVu Sans" w:hAnsi="DejaVu Sans"/>
-        </w:rPr>
-      </w:pPr>
-      <w:bookmarkStart w:id="12" w:name="LC52"/>
-      <w:bookmarkEnd w:id="12"/>
-      <w:r>
-        <w:rPr>
-          <w:rFonts w:ascii="DejaVu Sans" w:hAnsi="DejaVu Sans"/>
-        </w:rPr>
-        <w:t xml:space="preserve">    </w:t>
-      </w:r>
-      <w:r>
-        <w:rPr>
-          <w:rFonts w:ascii="DejaVu Sans" w:hAnsi="DejaVu Sans"/>
-          <w:lang w:val="es-ES"/>
-        </w:rPr>
         <w:t>}</w:t>
-      </w:r>
-    </w:p>
-    <w:p>
-      <w:pPr>
-        <w:pStyle w:val="Textopreformateado"/>
-        <w:spacing w:lineRule="auto" w:line="276"/>
-        <w:rPr>
-          <w:rFonts w:ascii="DejaVu Sans" w:hAnsi="DejaVu Sans"/>
-        </w:rPr>
-      </w:pPr>
-      <w:r>
-        <w:rPr>
-          <w:rFonts w:ascii="DejaVu Sans" w:hAnsi="DejaVu Sans"/>
-        </w:rPr>
-      </w:r>
-      <w:bookmarkStart w:id="13" w:name="LC53"/>
-      <w:bookmarkStart w:id="14" w:name="LC53"/>
-      <w:bookmarkEnd w:id="14"/>
-    </w:p>
-    <w:p>
-      <w:pPr>
-        <w:pStyle w:val="Textopreformateado"/>
-        <w:spacing w:lineRule="auto" w:line="276"/>
-        <w:rPr>
-          <w:rFonts w:ascii="DejaVu Sans" w:hAnsi="DejaVu Sans"/>
-        </w:rPr>
-      </w:pPr>
-      <w:bookmarkStart w:id="15" w:name="LC54"/>
-      <w:bookmarkEnd w:id="15"/>
-      <w:r>
-        <w:rPr>
-          <w:rFonts w:ascii="DejaVu Sans" w:hAnsi="DejaVu Sans"/>
-        </w:rPr>
-        <w:t xml:space="preserve">    </w:t>
-      </w:r>
-      <w:r>
-        <w:rPr>
-          <w:rFonts w:ascii="DejaVu Sans" w:hAnsi="DejaVu Sans"/>
-          <w:lang w:val="es-ES"/>
-        </w:rPr>
-        <w:t>msg = msg.substring(0, msg.length -2);</w:t>
-      </w:r>
-    </w:p>
-    <w:p>
-      <w:pPr>
-        <w:pStyle w:val="Textopreformateado"/>
-        <w:spacing w:lineRule="auto" w:line="276"/>
-        <w:rPr>
-          <w:rFonts w:ascii="DejaVu Sans" w:hAnsi="DejaVu Sans"/>
-        </w:rPr>
-      </w:pPr>
-      <w:bookmarkStart w:id="16" w:name="LC55"/>
-      <w:bookmarkEnd w:id="16"/>
-      <w:r>
-        <w:rPr>
-          <w:rFonts w:ascii="DejaVu Sans" w:hAnsi="DejaVu Sans"/>
-        </w:rPr>
-        <w:t xml:space="preserve">    </w:t>
-      </w:r>
-      <w:r>
-        <w:rPr>
-          <w:rFonts w:ascii="DejaVu Sans" w:hAnsi="DejaVu Sans"/>
-          <w:lang w:val="es-ES"/>
-        </w:rPr>
-        <w:t>msg += ']';</w:t>
-      </w:r>
-    </w:p>
-    <w:p>
-      <w:pPr>
-        <w:pStyle w:val="Textopreformateado"/>
-        <w:spacing w:lineRule="auto" w:line="276"/>
-        <w:rPr>
-          <w:rFonts w:ascii="DejaVu Sans" w:hAnsi="DejaVu Sans"/>
-        </w:rPr>
-      </w:pPr>
-      <w:r>
-        <w:rPr>
-          <w:rFonts w:ascii="DejaVu Sans" w:hAnsi="DejaVu Sans"/>
-        </w:rPr>
-      </w:r>
-      <w:bookmarkStart w:id="17" w:name="LC56"/>
-      <w:bookmarkStart w:id="18" w:name="LC56"/>
-      <w:bookmarkEnd w:id="18"/>
-    </w:p>
-    <w:p>
-      <w:pPr>
-        <w:pStyle w:val="Textopreformateado"/>
-        <w:spacing w:lineRule="auto" w:line="276"/>
-        <w:rPr>
-          <w:rFonts w:ascii="DejaVu Sans" w:hAnsi="DejaVu Sans"/>
-        </w:rPr>
-      </w:pPr>
-      <w:bookmarkStart w:id="19" w:name="LC57"/>
-      <w:bookmarkEnd w:id="19"/>
-      <w:r>
-        <w:rPr>
-          <w:rFonts w:ascii="DejaVu Sans" w:hAnsi="DejaVu Sans"/>
-        </w:rPr>
-        <w:t xml:space="preserve">    </w:t>
-      </w:r>
-      <w:r>
-        <w:rPr>
-          <w:rFonts w:ascii="DejaVu Sans" w:hAnsi="DejaVu Sans"/>
-          <w:lang w:val="es-ES"/>
-        </w:rPr>
-        <w:t>io.emit('list user', msg);</w:t>
-      </w:r>
-    </w:p>
-    <w:p>
-      <w:pPr>
-        <w:pStyle w:val="Textopreformateado"/>
-        <w:spacing w:lineRule="auto" w:line="276" w:before="0" w:after="283"/>
-        <w:rPr>
-          <w:rFonts w:ascii="DejaVu Sans" w:hAnsi="DejaVu Sans"/>
-        </w:rPr>
-      </w:pPr>
-      <w:bookmarkStart w:id="20" w:name="LC58"/>
-      <w:bookmarkEnd w:id="20"/>
-      <w:r>
-        <w:rPr>
-          <w:rFonts w:ascii="DejaVu Sans" w:hAnsi="DejaVu Sans"/>
-        </w:rPr>
-        <w:t xml:space="preserve">  </w:t>
-      </w:r>
-      <w:r>
-        <w:rPr>
-          <w:rFonts w:ascii="DejaVu Sans" w:hAnsi="DejaVu Sans"/>
-          <w:lang w:val="es-ES"/>
-        </w:rPr>
-        <w:t>});</w:t>
-      </w:r>
-    </w:p>
-    <w:p>
-      <w:pPr>
-        <w:pStyle w:val="Textopreformateado"/>
-        <w:spacing w:lineRule="auto" w:line="276" w:before="0" w:after="283"/>
-        <w:rPr>
-          <w:rFonts w:ascii="DejaVu Sans" w:hAnsi="DejaVu Sans"/>
-        </w:rPr>
-      </w:pPr>
-      <w:r>
-        <w:rPr>
-          <w:rFonts w:ascii="DejaVu Sans" w:hAnsi="DejaVu Sans"/>
-          <w:lang w:val="es-ES"/>
-        </w:rPr>
-        <w:t>El cliente comprueba si el listado que ha recibido del servidor ha cambiado, si es así vacía el elemento del listado de los usuarios y vuelve a imprimir el nuevo listado con los usuarios.</w:t>
-      </w:r>
-    </w:p>
-    <w:p>
-      <w:pPr>
-        <w:pStyle w:val="Textopreformateado"/>
-        <w:bidi w:val="0"/>
-        <w:spacing w:lineRule="auto" w:line="276"/>
-        <w:jc w:val="left"/>
-        <w:rPr>
-          <w:rFonts w:ascii="DejaVu Sans" w:hAnsi="DejaVu Sans"/>
-        </w:rPr>
-      </w:pPr>
-      <w:bookmarkStart w:id="21" w:name="LC145"/>
-      <w:bookmarkEnd w:id="21"/>
-      <w:r>
-        <w:rPr>
-          <w:rFonts w:ascii="DejaVu Sans" w:hAnsi="DejaVu Sans"/>
-          <w:sz w:val="20"/>
-          <w:szCs w:val="20"/>
-          <w:lang w:val="es-ES"/>
-        </w:rPr>
-        <w:t xml:space="preserve">socket.on('list user', function (msg) {   </w:t>
-      </w:r>
-    </w:p>
-    <w:p>
-      <w:pPr>
-        <w:pStyle w:val="Textopreformateado"/>
-        <w:spacing w:lineRule="auto" w:line="276"/>
-        <w:rPr>
-          <w:rFonts w:ascii="DejaVu Sans" w:hAnsi="DejaVu Sans"/>
-        </w:rPr>
-      </w:pPr>
-      <w:bookmarkStart w:id="22" w:name="LC146"/>
-      <w:bookmarkEnd w:id="22"/>
-      <w:r>
-        <w:rPr>
-          <w:rFonts w:ascii="DejaVu Sans" w:hAnsi="DejaVu Sans"/>
-          <w:lang w:val="es-ES"/>
-        </w:rPr>
-        <w:t xml:space="preserve">  </w:t>
-      </w:r>
-      <w:r>
-        <w:rPr>
-          <w:rFonts w:ascii="DejaVu Sans" w:hAnsi="DejaVu Sans"/>
-          <w:lang w:val="es-ES"/>
-        </w:rPr>
-        <w:t>if(listUsers!=msg) {</w:t>
-      </w:r>
-    </w:p>
-    <w:p>
-      <w:pPr>
-        <w:pStyle w:val="Textopreformateado"/>
-        <w:spacing w:lineRule="auto" w:line="276"/>
-        <w:rPr>
-          <w:rFonts w:ascii="DejaVu Sans" w:hAnsi="DejaVu Sans"/>
-        </w:rPr>
-      </w:pPr>
-      <w:bookmarkStart w:id="23" w:name="LC147"/>
-      <w:bookmarkEnd w:id="23"/>
-      <w:r>
-        <w:rPr>
-          <w:rFonts w:ascii="DejaVu Sans" w:hAnsi="DejaVu Sans"/>
-        </w:rPr>
-        <w:t xml:space="preserve">    </w:t>
-      </w:r>
-      <w:r>
-        <w:rPr>
-          <w:rFonts w:ascii="DejaVu Sans" w:hAnsi="DejaVu Sans"/>
-          <w:lang w:val="es-ES"/>
-        </w:rPr>
-        <w:t>listUsers=msg</w:t>
-      </w:r>
-    </w:p>
-    <w:p>
-      <w:pPr>
-        <w:pStyle w:val="Textopreformateado"/>
-        <w:spacing w:lineRule="auto" w:line="276"/>
-        <w:rPr>
-          <w:rFonts w:ascii="DejaVu Sans" w:hAnsi="DejaVu Sans"/>
-        </w:rPr>
-      </w:pPr>
-      <w:bookmarkStart w:id="24" w:name="LC148"/>
-      <w:bookmarkEnd w:id="24"/>
-      <w:r>
-        <w:rPr>
-          <w:rFonts w:ascii="DejaVu Sans" w:hAnsi="DejaVu Sans"/>
-        </w:rPr>
-        <w:t xml:space="preserve">    </w:t>
-      </w:r>
-      <w:r>
-        <w:rPr>
-          <w:rFonts w:ascii="DejaVu Sans" w:hAnsi="DejaVu Sans"/>
-          <w:lang w:val="es-ES"/>
-        </w:rPr>
-        <w:t>$('#users').empty();</w:t>
-      </w:r>
-    </w:p>
-    <w:p>
-      <w:pPr>
-        <w:pStyle w:val="Textopreformateado"/>
-        <w:spacing w:lineRule="auto" w:line="276"/>
-        <w:rPr>
-          <w:rFonts w:ascii="DejaVu Sans" w:hAnsi="DejaVu Sans"/>
-        </w:rPr>
-      </w:pPr>
-      <w:bookmarkStart w:id="25" w:name="LC149"/>
-      <w:bookmarkEnd w:id="25"/>
-      <w:r>
-        <w:rPr>
-          <w:rFonts w:ascii="DejaVu Sans" w:hAnsi="DejaVu Sans"/>
-        </w:rPr>
-        <w:t xml:space="preserve">    </w:t>
-      </w:r>
-      <w:r>
-        <w:rPr>
-          <w:rFonts w:ascii="DejaVu Sans" w:hAnsi="DejaVu Sans"/>
-          <w:lang w:val="es-ES"/>
-        </w:rPr>
-        <w:t>var array = msg.split(/[\\/[\d\]]/);</w:t>
-      </w:r>
-    </w:p>
-    <w:p>
-      <w:pPr>
-        <w:pStyle w:val="Textopreformateado"/>
-        <w:spacing w:lineRule="auto" w:line="276"/>
-        <w:rPr>
-          <w:rFonts w:ascii="DejaVu Sans" w:hAnsi="DejaVu Sans"/>
-        </w:rPr>
-      </w:pPr>
-      <w:bookmarkStart w:id="26" w:name="LC150"/>
-      <w:bookmarkEnd w:id="26"/>
-      <w:r>
-        <w:rPr>
-          <w:rFonts w:ascii="DejaVu Sans" w:hAnsi="DejaVu Sans"/>
-        </w:rPr>
-        <w:t xml:space="preserve">    </w:t>
-      </w:r>
-      <w:r>
-        <w:rPr>
-          <w:rFonts w:ascii="DejaVu Sans" w:hAnsi="DejaVu Sans"/>
-          <w:lang w:val="es-ES"/>
-        </w:rPr>
-        <w:t>array = array[1].split(",")</w:t>
-      </w:r>
-    </w:p>
-    <w:p>
-      <w:pPr>
-        <w:pStyle w:val="Textopreformateado"/>
-        <w:spacing w:lineRule="auto" w:line="276"/>
-        <w:rPr>
-          <w:rFonts w:ascii="DejaVu Sans" w:hAnsi="DejaVu Sans"/>
-        </w:rPr>
-      </w:pPr>
-      <w:bookmarkStart w:id="27" w:name="LC151"/>
-      <w:bookmarkEnd w:id="27"/>
-      <w:r>
-        <w:rPr>
-          <w:rFonts w:ascii="DejaVu Sans" w:hAnsi="DejaVu Sans"/>
-        </w:rPr>
-        <w:t xml:space="preserve">    </w:t>
-      </w:r>
-      <w:r>
-        <w:rPr>
-          <w:rFonts w:ascii="DejaVu Sans" w:hAnsi="DejaVu Sans"/>
-          <w:lang w:val="es-ES"/>
-        </w:rPr>
-        <w:t>for(let value of array){</w:t>
-      </w:r>
-    </w:p>
-    <w:p>
-      <w:pPr>
-        <w:pStyle w:val="Textopreformateado"/>
-        <w:spacing w:lineRule="auto" w:line="276"/>
-        <w:rPr>
-          <w:rFonts w:ascii="DejaVu Sans" w:hAnsi="DejaVu Sans"/>
-        </w:rPr>
-      </w:pPr>
-      <w:bookmarkStart w:id="28" w:name="LC152"/>
-      <w:bookmarkEnd w:id="28"/>
-      <w:r>
-        <w:rPr>
-          <w:rFonts w:ascii="DejaVu Sans" w:hAnsi="DejaVu Sans"/>
-        </w:rPr>
-        <w:t xml:space="preserve">      </w:t>
-      </w:r>
-      <w:r>
-        <w:rPr>
-          <w:rFonts w:ascii="DejaVu Sans" w:hAnsi="DejaVu Sans"/>
-          <w:lang w:val="es-ES"/>
-        </w:rPr>
-        <w:t>$('#users').append($('&lt;li&gt;').text(value));</w:t>
-      </w:r>
-    </w:p>
-    <w:p>
-      <w:pPr>
-        <w:pStyle w:val="Textopreformateado"/>
-        <w:spacing w:lineRule="auto" w:line="276"/>
-        <w:rPr>
-          <w:rFonts w:ascii="DejaVu Sans" w:hAnsi="DejaVu Sans"/>
-        </w:rPr>
-      </w:pPr>
-      <w:bookmarkStart w:id="29" w:name="LC153"/>
-      <w:bookmarkEnd w:id="29"/>
-      <w:r>
-        <w:rPr>
-          <w:rFonts w:ascii="DejaVu Sans" w:hAnsi="DejaVu Sans"/>
-        </w:rPr>
-        <w:t xml:space="preserve">    </w:t>
-      </w:r>
-      <w:r>
-        <w:rPr>
-          <w:rFonts w:ascii="DejaVu Sans" w:hAnsi="DejaVu Sans"/>
-          <w:lang w:val="es-ES"/>
-        </w:rPr>
-        <w:t>}</w:t>
-      </w:r>
-    </w:p>
-    <w:p>
-      <w:pPr>
-        <w:pStyle w:val="Textopreformateado"/>
-        <w:spacing w:lineRule="auto" w:line="276"/>
-        <w:rPr>
-          <w:rFonts w:ascii="DejaVu Sans" w:hAnsi="DejaVu Sans"/>
-        </w:rPr>
-      </w:pPr>
-      <w:bookmarkStart w:id="30" w:name="LC154"/>
-      <w:bookmarkEnd w:id="30"/>
-      <w:r>
-        <w:rPr>
-          <w:rFonts w:ascii="DejaVu Sans" w:hAnsi="DejaVu Sans"/>
-        </w:rPr>
-        <w:t xml:space="preserve">  </w:t>
-      </w:r>
-      <w:r>
-        <w:rPr>
-          <w:rFonts w:ascii="DejaVu Sans" w:hAnsi="DejaVu Sans"/>
-          <w:lang w:val="es-ES"/>
-        </w:rPr>
-        <w:t>}</w:t>
-      </w:r>
-    </w:p>
-    <w:p>
-      <w:pPr>
-        <w:pStyle w:val="Textopreformateado"/>
-        <w:spacing w:lineRule="auto" w:line="276"/>
-        <w:rPr>
-          <w:rFonts w:ascii="DejaVu Sans" w:hAnsi="DejaVu Sans"/>
-        </w:rPr>
-      </w:pPr>
-      <w:bookmarkStart w:id="31" w:name="LC155"/>
-      <w:bookmarkEnd w:id="31"/>
-      <w:r>
-        <w:rPr>
-          <w:rFonts w:ascii="DejaVu Sans" w:hAnsi="DejaVu Sans"/>
-        </w:rPr>
-        <w:t>}</w:t>
-      </w:r>
-      <w:r>
-        <w:rPr>
-          <w:rFonts w:ascii="DejaVu Sans" w:hAnsi="DejaVu Sans"/>
-          <w:lang w:val="es-ES"/>
-        </w:rPr>
-        <w:t>);</w:t>
       </w:r>
     </w:p>
     <w:p>
@@ -3831,9 +3631,7 @@
         </w:rPr>
       </w:pPr>
       <w:r>
-        <w:rPr>
-          <w:rFonts w:ascii="DejaVu Sans" w:hAnsi="DejaVu Sans"/>
-        </w:rPr>
+        <w:rPr/>
       </w:r>
     </w:p>
     <w:sectPr>
@@ -3992,5 +3790,18 @@
       <w:szCs w:val="20"/>
     </w:rPr>
   </w:style>
+  <w:style w:type="paragraph" w:styleId="PreformattedText">
+    <w:name w:val="Preformatted Text"/>
+    <w:basedOn w:val="Normal"/>
+    <w:qFormat/>
+    <w:pPr>
+      <w:spacing w:before="0" w:after="0"/>
+    </w:pPr>
+    <w:rPr>
+      <w:rFonts w:ascii="Liberation Mono" w:hAnsi="Liberation Mono" w:eastAsia="Noto Sans Mono CJK SC" w:cs="Liberation Mono"/>
+      <w:sz w:val="20"/>
+      <w:szCs w:val="20"/>
+    </w:rPr>
+  </w:style>
 </w:styles>
 </file>
</xml_diff>